<commit_message>
edited workers dance league
</commit_message>
<xml_diff>
--- a/++Templated Entries/LAURA ONLY ACCESS COMPLETED/DANCE/Workers Dance League/Workers_Dance_League(Prickett)SC (EA).docx
+++ b/++Templated Entries/LAURA ONLY ACCESS COMPLETED/DANCE/Workers Dance League/Workers_Dance_League(Prickett)SC (EA).docx
@@ -66,7 +66,6 @@
               <w:listItem w:displayText="Prof." w:value="Prof."/>
             </w:dropDownList>
           </w:sdtPr>
-          <w:sdtEndPr/>
           <w:sdtContent>
             <w:tc>
               <w:tcPr>
@@ -102,7 +101,6 @@
             </w:placeholder>
             <w:text/>
           </w:sdtPr>
-          <w:sdtEndPr/>
           <w:sdtContent>
             <w:tc>
               <w:tcPr>
@@ -127,7 +125,6 @@
             <w:showingPlcHdr/>
             <w:text/>
           </w:sdtPr>
-          <w:sdtEndPr/>
           <w:sdtContent>
             <w:tc>
               <w:tcPr>
@@ -154,7 +151,6 @@
             </w:placeholder>
             <w:text/>
           </w:sdtPr>
-          <w:sdtEndPr/>
           <w:sdtContent>
             <w:tc>
               <w:tcPr>
@@ -201,7 +197,6 @@
             </w:placeholder>
             <w:showingPlcHdr/>
           </w:sdtPr>
-          <w:sdtEndPr/>
           <w:sdtContent>
             <w:tc>
               <w:tcPr>
@@ -250,7 +245,6 @@
             </w:placeholder>
             <w:text/>
           </w:sdtPr>
-          <w:sdtEndPr/>
           <w:sdtContent>
             <w:tc>
               <w:tcPr>
@@ -259,7 +253,7 @@
               </w:tcPr>
               <w:p>
                 <w:r>
-                  <w:t>Roehampton University of London</w:t>
+                  <w:t>University of Roehampton</w:t>
                 </w:r>
               </w:p>
             </w:tc>
@@ -324,7 +318,6 @@
             </w:placeholder>
             <w:text/>
           </w:sdtPr>
-          <w:sdtEndPr/>
           <w:sdtContent>
             <w:tc>
               <w:tcPr>
@@ -359,7 +352,6 @@
             </w:placeholder>
             <w:showingPlcHdr/>
           </w:sdtPr>
-          <w:sdtEndPr/>
           <w:sdtContent>
             <w:tc>
               <w:tcPr>
@@ -407,7 +399,6 @@
               <w:docPart w:val="1D2458493D4FD24EB1841113CD2035EF"/>
             </w:placeholder>
           </w:sdtPr>
-          <w:sdtEndPr/>
           <w:sdtContent>
             <w:tc>
               <w:tcPr>
@@ -490,7 +481,6 @@
               <w:docPart w:val="E8947849E669DF4D89B6F577425DC33B"/>
             </w:placeholder>
           </w:sdtPr>
-          <w:sdtEndPr/>
           <w:sdtContent>
             <w:tc>
               <w:tcPr>
@@ -1032,7 +1022,13 @@
                 </w:r>
                 <w:proofErr w:type="spellEnd"/>
                 <w:r>
-                  <w:t xml:space="preserve"> modelled on Soviet sports games. Poetic accompaniment helped ensure clarity of expression, as seen in Miriam </w:t>
+                  <w:t xml:space="preserve"> modelled on Soviet s</w:t>
+                </w:r>
+                <w:r>
+                  <w:t>ports games. Poetic accompanimen</w:t>
+                </w:r>
+                <w:r>
+                  <w:t xml:space="preserve">t helped ensure clarity of expression, as seen in Miriam </w:t>
                 </w:r>
                 <w:proofErr w:type="spellStart"/>
                 <w:r>
@@ -1074,23 +1070,10 @@
                 </w:r>
                 <w:proofErr w:type="spellEnd"/>
                 <w:r>
-                  <w:t xml:space="preserve"> ri</w:t>
-                </w:r>
-                <w:bookmarkStart w:id="0" w:name="_GoBack"/>
-                <w:bookmarkEnd w:id="0"/>
-                <w:r>
-                  <w:t xml:space="preserve">se to power as conveyed in </w:t>
-                </w:r>
-                <w:commentRangeStart w:id="1"/>
-                <w:r>
-                  <w:t>Alfred Hayes’ poem</w:t>
-                </w:r>
-                <w:commentRangeEnd w:id="1"/>
-                <w:r>
-                  <w:rPr>
-                    <w:rStyle w:val="CommentReference"/>
-                  </w:rPr>
-                  <w:commentReference w:id="1"/>
+                  <w:t xml:space="preserve"> rise to power as conveyed in Alfred Hayes’ poem</w:t>
+                </w:r>
+                <w:r>
+                  <w:t xml:space="preserve"> of the same name</w:t>
                 </w:r>
                 <w:r>
                   <w:t xml:space="preserve">. Jane Dudley </w:t>
@@ -1149,7 +1132,13 @@
                   <w:t>, and prompt social change</w:t>
                 </w:r>
                 <w:r>
-                  <w:t xml:space="preserve"> marked a radical departure from existing dance trends.  Dances presented at WDL events attracted the attention of critics</w:t>
+                  <w:t xml:space="preserve"> marked a radical departu</w:t>
+                </w:r>
+                <w:r>
+                  <w:t xml:space="preserve">re from existing dance trends. </w:t>
+                </w:r>
+                <w:r>
+                  <w:t>Dances presented at WDL events attracted the attention of critics</w:t>
                 </w:r>
                 <w:r>
                   <w:t>,</w:t>
@@ -1251,7 +1240,6 @@
                 <w:id w:val="1986657623"/>
                 <w:citation/>
               </w:sdtPr>
-              <w:sdtEndPr/>
               <w:sdtContent>
                 <w:r>
                   <w:fldChar w:fldCharType="begin"/>
@@ -1287,7 +1275,6 @@
               <w:tag w:val="furtherReading"/>
               <w:id w:val="-1516217107"/>
             </w:sdtPr>
-            <w:sdtEndPr/>
             <w:sdtContent>
               <w:p/>
               <w:p>
@@ -1299,7 +1286,6 @@
                     <w:id w:val="-1237470484"/>
                     <w:citation/>
                   </w:sdtPr>
-                  <w:sdtEndPr/>
                   <w:sdtContent>
                     <w:r>
                       <w:rPr>
@@ -1342,7 +1328,6 @@
                     <w:id w:val="1178383035"/>
                     <w:citation/>
                   </w:sdtPr>
-                  <w:sdtEndPr/>
                   <w:sdtContent>
                     <w:r>
                       <w:fldChar w:fldCharType="begin"/>
@@ -1368,6 +1353,8 @@
                     </w:r>
                   </w:sdtContent>
                 </w:sdt>
+                <w:bookmarkStart w:id="0" w:name="_GoBack"/>
+                <w:bookmarkEnd w:id="0"/>
               </w:p>
               <w:p/>
               <w:p>
@@ -1379,7 +1366,6 @@
                     <w:id w:val="2141832374"/>
                     <w:citation/>
                   </w:sdtPr>
-                  <w:sdtEndPr/>
                   <w:sdtContent>
                     <w:r>
                       <w:rPr>
@@ -1423,63 +1409,6 @@
                 </w:pPr>
               </w:p>
               <w:p>
-                <w:pPr>
-                  <w:rPr>
-                    <w:lang w:val="en-US"/>
-                  </w:rPr>
-                </w:pPr>
-                <w:sdt>
-                  <w:sdtPr>
-                    <w:rPr>
-                      <w:lang w:val="en-US"/>
-                    </w:rPr>
-                    <w:id w:val="586349433"/>
-                    <w:citation/>
-                  </w:sdtPr>
-                  <w:sdtEndPr/>
-                  <w:sdtContent>
-                    <w:r>
-                      <w:rPr>
-                        <w:lang w:val="en-US"/>
-                      </w:rPr>
-                      <w:fldChar w:fldCharType="begin"/>
-                    </w:r>
-                    <w:r>
-                      <w:rPr>
-                        <w:lang w:val="en-US"/>
-                      </w:rPr>
-                      <w:instrText xml:space="preserve"> CITATION Pri89 \l 1033 </w:instrText>
-                    </w:r>
-                    <w:r>
-                      <w:rPr>
-                        <w:lang w:val="en-US"/>
-                      </w:rPr>
-                      <w:fldChar w:fldCharType="separate"/>
-                    </w:r>
-                    <w:r>
-                      <w:rPr>
-                        <w:noProof/>
-                        <w:lang w:val="en-US"/>
-                      </w:rPr>
-                      <w:t>(Prickett, From Workers’ Dance to New Dance)</w:t>
-                    </w:r>
-                    <w:r>
-                      <w:rPr>
-                        <w:lang w:val="en-US"/>
-                      </w:rPr>
-                      <w:fldChar w:fldCharType="end"/>
-                    </w:r>
-                  </w:sdtContent>
-                </w:sdt>
-              </w:p>
-              <w:p>
-                <w:pPr>
-                  <w:rPr>
-                    <w:lang w:val="en-US"/>
-                  </w:rPr>
-                </w:pPr>
-              </w:p>
-              <w:p>
                 <w:sdt>
                   <w:sdtPr>
                     <w:rPr>
@@ -1488,7 +1417,6 @@
                     <w:id w:val="1779675005"/>
                     <w:citation/>
                   </w:sdtPr>
-                  <w:sdtEndPr/>
                   <w:sdtContent>
                     <w:r>
                       <w:rPr>
@@ -1526,17 +1454,11 @@
               </w:p>
               <w:p/>
               <w:p>
-                <w:pPr>
-                  <w:rPr>
-                    <w:lang w:val="en-US"/>
-                  </w:rPr>
-                </w:pPr>
                 <w:sdt>
                   <w:sdtPr>
                     <w:id w:val="-616834460"/>
                     <w:citation/>
                   </w:sdtPr>
-                  <w:sdtEndPr/>
                   <w:sdtContent>
                     <w:r>
                       <w:fldChar w:fldCharType="begin"/>
@@ -1563,6 +1485,62 @@
                   </w:sdtContent>
                 </w:sdt>
               </w:p>
+              <w:p>
+                <w:pPr>
+                  <w:rPr>
+                    <w:lang w:val="en-US"/>
+                  </w:rPr>
+                </w:pPr>
+              </w:p>
+              <w:p>
+                <w:pPr>
+                  <w:rPr>
+                    <w:lang w:val="en-US"/>
+                  </w:rPr>
+                </w:pPr>
+                <w:sdt>
+                  <w:sdtPr>
+                    <w:rPr>
+                      <w:lang w:val="en-US"/>
+                    </w:rPr>
+                    <w:id w:val="586349433"/>
+                    <w:citation/>
+                  </w:sdtPr>
+                  <w:sdtContent>
+                    <w:r>
+                      <w:rPr>
+                        <w:lang w:val="en-US"/>
+                      </w:rPr>
+                      <w:fldChar w:fldCharType="begin"/>
+                    </w:r>
+                    <w:r>
+                      <w:rPr>
+                        <w:lang w:val="en-US"/>
+                      </w:rPr>
+                      <w:instrText xml:space="preserve"> CITATION Pri89 \l 1033 </w:instrText>
+                    </w:r>
+                    <w:r>
+                      <w:rPr>
+                        <w:lang w:val="en-US"/>
+                      </w:rPr>
+                      <w:fldChar w:fldCharType="separate"/>
+                    </w:r>
+                    <w:r>
+                      <w:rPr>
+                        <w:noProof/>
+                        <w:lang w:val="en-US"/>
+                      </w:rPr>
+                      <w:t>(Prickett, From Workers’ Dance to New Dance)</w:t>
+                    </w:r>
+                    <w:r>
+                      <w:rPr>
+                        <w:lang w:val="en-US"/>
+                      </w:rPr>
+                      <w:fldChar w:fldCharType="end"/>
+                    </w:r>
+                  </w:sdtContent>
+                </w:sdt>
+              </w:p>
             </w:sdtContent>
           </w:sdt>
         </w:tc>
@@ -1570,7 +1548,7 @@
     </w:tbl>
     <w:p/>
     <w:sectPr>
-      <w:headerReference w:type="default" r:id="rId12"/>
+      <w:headerReference w:type="default" r:id="rId11"/>
       <w:pgSz w:w="11906" w:h="16838"/>
       <w:pgMar w:top="1440" w:right="1440" w:bottom="1440" w:left="1440" w:header="708" w:footer="708" w:gutter="0"/>
       <w:cols w:space="708"/>
@@ -1578,27 +1556,6 @@
     </w:sectPr>
   </w:body>
 </w:document>
-</file>
-
-<file path=word/comments.xml><?xml version="1.0" encoding="utf-8"?>
-<w:comments xmlns:wpc="http://schemas.microsoft.com/office/word/2010/wordprocessingCanvas" xmlns:mo="http://schemas.microsoft.com/office/mac/office/2008/main" xmlns:mc="http://schemas.openxmlformats.org/markup-compatibility/2006" xmlns:mv="urn:schemas-microsoft-com:mac:vml" xmlns:o="urn:schemas-microsoft-com:office:office" xmlns:r="http://schemas.openxmlformats.org/officeDocument/2006/relationships" xmlns:m="http://schemas.openxmlformats.org/officeDocument/2006/math" xmlns:v="urn:schemas-microsoft-com:vml" xmlns:wp14="http://schemas.microsoft.com/office/word/2010/wordprocessingDrawing" xmlns:wp="http://schemas.openxmlformats.org/drawingml/2006/wordprocessingDrawing" xmlns:w10="urn:schemas-microsoft-com:office:word" xmlns:w="http://schemas.openxmlformats.org/wordprocessingml/2006/main" xmlns:w14="http://schemas.microsoft.com/office/word/2010/wordml" xmlns:wpg="http://schemas.microsoft.com/office/word/2010/wordprocessingGroup" xmlns:wpi="http://schemas.microsoft.com/office/word/2010/wordprocessingInk" xmlns:wne="http://schemas.microsoft.com/office/word/2006/wordml" xmlns:wps="http://schemas.microsoft.com/office/word/2010/wordprocessingShape" mc:Ignorable="w14 wp14">
-  <w:comment w:id="1" w:author="Laura Dosky" w:date="2014-12-15T15:38:00Z" w:initials="LD">
-    <w:p>
-      <w:pPr>
-        <w:pStyle w:val="CommentText"/>
-      </w:pPr>
-      <w:r>
-        <w:rPr>
-          <w:rStyle w:val="CommentReference"/>
-        </w:rPr>
-        <w:annotationRef/>
-      </w:r>
-      <w:r>
-        <w:t>Which poem?</w:t>
-      </w:r>
-    </w:p>
-  </w:comment>
-</w:comments>
 </file>
 
 <file path=word/endnotes.xml><?xml version="1.0" encoding="utf-8"?>
@@ -3783,6 +3740,7 @@
   <w:rsids>
     <w:rsidRoot w:val="000A0A89"/>
     <w:rsid w:val="000A0A89"/>
+    <w:rsid w:val="00790BBD"/>
     <w:rsid w:val="009F7D94"/>
   </w:rsids>
   <m:mathPr>
@@ -4525,7 +4483,7 @@
   <a:extraClrSchemeLst/>
   <a:extLst>
     <a:ext uri="{05A4C25C-085E-4340-85A3-A5531E510DB2}">
-      <thm15:themeFamily xmlns="" xmlns:thm15="http://schemas.microsoft.com/office/thememl/2012/main" name="Office Theme" id="{62F939B6-93AF-4DB8-9C6B-D6C7DFDC589F}" vid="{4A3C46E8-61CC-4603-A589-7422A47A8E4A}"/>
+      <thm15:themeFamily xmlns:thm15="http://schemas.microsoft.com/office/thememl/2012/main" xmlns="" name="Office Theme" id="{62F939B6-93AF-4DB8-9C6B-D6C7DFDC589F}" vid="{4A3C46E8-61CC-4603-A589-7422A47A8E4A}"/>
     </a:ext>
   </a:extLst>
 </a:theme>
@@ -4617,7 +4575,7 @@
     </b:Author>
     <b:JournalName>Dance Research</b:JournalName>
     <b:Issue>1</b:Issue>
-    <b:RefOrder>5</b:RefOrder>
+    <b:RefOrder>7</b:RefOrder>
   </b:Source>
   <b:Source>
     <b:Tag>Pri90</b:Tag>
@@ -4639,7 +4597,7 @@
     <b:Volume>8</b:Volume>
     <b:Issue>1</b:Issue>
     <b:Pages>47-61 </b:Pages>
-    <b:RefOrder>6</b:RefOrder>
+    <b:RefOrder>5</b:RefOrder>
   </b:Source>
   <b:Source>
     <b:Tag>Pri13</b:Tag>
@@ -4659,7 +4617,7 @@
     <b:Publisher>Dance Books</b:Publisher>
     <b:City>Binsted</b:City>
     <b:Year>2013</b:Year>
-    <b:RefOrder>7</b:RefOrder>
+    <b:RefOrder>6</b:RefOrder>
   </b:Source>
   <b:Source>
     <b:Tag>Ame08</b:Tag>
@@ -4684,7 +4642,7 @@
 </file>
 
 <file path=customXml/itemProps1.xml><?xml version="1.0" encoding="utf-8"?>
-<ds:datastoreItem xmlns:ds="http://schemas.openxmlformats.org/officeDocument/2006/customXml" ds:itemID="{2944870A-B626-5947-A27D-F2191C803003}">
+<ds:datastoreItem xmlns:ds="http://schemas.openxmlformats.org/officeDocument/2006/customXml" ds:itemID="{87DCA3E7-D48F-B14B-A5D5-1B6C78821463}">
   <ds:schemaRefs>
     <ds:schemaRef ds:uri="http://schemas.openxmlformats.org/officeDocument/2006/bibliography"/>
   </ds:schemaRefs>

</xml_diff>